<commit_message>
Update contracts, interfaces, and reports
</commit_message>
<xml_diff>
--- a/Report.docx
+++ b/Report.docx
@@ -30,9 +30,6 @@
     <w:p>
       <w:pPr>
         <w:ind w:firstLine="420"/>
-        <w:rPr>
-          <w:rFonts w:hint="eastAsia"/>
-        </w:rPr>
       </w:pPr>
       <w:r>
         <w:rPr>
@@ -42,11 +39,6 @@
       </w:r>
     </w:p>
     <w:p>
-      <w:pPr>
-        <w:rPr>
-          <w:rFonts w:hint="eastAsia"/>
-        </w:rPr>
-      </w:pPr>
       <w:r>
         <w:rPr>
           <w:rFonts w:hint="eastAsia"/>
@@ -55,11 +47,6 @@
       </w:r>
     </w:p>
     <w:p>
-      <w:pPr>
-        <w:rPr>
-          <w:rFonts w:hint="eastAsia"/>
-        </w:rPr>
-      </w:pPr>
       <w:r>
         <w:rPr>
           <w:rFonts w:hint="eastAsia"/>
@@ -81,9 +68,6 @@
     <w:p>
       <w:pPr>
         <w:ind w:firstLine="420"/>
-        <w:rPr>
-          <w:rFonts w:hint="eastAsia"/>
-        </w:rPr>
       </w:pPr>
       <w:r>
         <w:rPr>
@@ -93,11 +77,6 @@
       </w:r>
     </w:p>
     <w:p>
-      <w:pPr>
-        <w:rPr>
-          <w:rFonts w:hint="eastAsia"/>
-        </w:rPr>
-      </w:pPr>
       <w:r>
         <w:rPr>
           <w:rFonts w:hint="eastAsia"/>
@@ -106,11 +85,6 @@
       </w:r>
     </w:p>
     <w:p>
-      <w:pPr>
-        <w:rPr>
-          <w:rFonts w:hint="eastAsia"/>
-        </w:rPr>
-      </w:pPr>
       <w:r>
         <w:rPr>
           <w:rFonts w:hint="eastAsia"/>
@@ -119,11 +93,6 @@
       </w:r>
     </w:p>
     <w:p>
-      <w:pPr>
-        <w:rPr>
-          <w:rFonts w:hint="eastAsia"/>
-        </w:rPr>
-      </w:pPr>
       <w:r>
         <w:rPr>
           <w:rFonts w:hint="eastAsia"/>
@@ -132,11 +101,6 @@
       </w:r>
     </w:p>
     <w:p>
-      <w:pPr>
-        <w:rPr>
-          <w:rFonts w:hint="eastAsia"/>
-        </w:rPr>
-      </w:pPr>
       <w:r>
         <w:rPr>
           <w:rFonts w:hint="eastAsia"/>
@@ -412,11 +376,6 @@
       </w:r>
     </w:p>
     <w:p>
-      <w:pPr>
-        <w:rPr>
-          <w:rFonts w:hint="eastAsia"/>
-        </w:rPr>
-      </w:pPr>
       <w:r>
         <w:rPr>
           <w:rFonts w:hint="eastAsia"/>
@@ -570,11 +529,6 @@
       </w:r>
     </w:p>
     <w:p>
-      <w:pPr>
-        <w:rPr>
-          <w:rFonts w:hint="eastAsia"/>
-        </w:rPr>
-      </w:pPr>
       <w:r>
         <w:rPr>
           <w:noProof/>
@@ -671,11 +625,6 @@
       <w:proofErr w:type="gramEnd"/>
     </w:p>
     <w:p>
-      <w:pPr>
-        <w:rPr>
-          <w:rFonts w:hint="eastAsia"/>
-        </w:rPr>
-      </w:pPr>
       <w:r>
         <w:tab/>
       </w:r>
@@ -830,11 +779,6 @@
       </w:r>
     </w:p>
     <w:p>
-      <w:pPr>
-        <w:rPr>
-          <w:rFonts w:hint="eastAsia"/>
-        </w:rPr>
-      </w:pPr>
       <w:r>
         <w:rPr>
           <w:noProof/>
@@ -1412,11 +1356,6 @@
       </w:r>
     </w:p>
     <w:p>
-      <w:pPr>
-        <w:rPr>
-          <w:rFonts w:hint="eastAsia"/>
-        </w:rPr>
-      </w:pPr>
       <w:proofErr w:type="spellStart"/>
       <w:r>
         <w:rPr>
@@ -1491,11 +1430,6 @@
     </w:p>
     <w:p/>
     <w:p>
-      <w:pPr>
-        <w:rPr>
-          <w:rFonts w:hint="eastAsia"/>
-        </w:rPr>
-      </w:pPr>
       <w:proofErr w:type="spellStart"/>
       <w:r>
         <w:rPr>
@@ -1546,11 +1480,6 @@
     </w:p>
     <w:p/>
     <w:p>
-      <w:pPr>
-        <w:rPr>
-          <w:rFonts w:hint="eastAsia"/>
-        </w:rPr>
-      </w:pPr>
       <w:r>
         <w:rPr>
           <w:rFonts w:hint="eastAsia"/>
@@ -1651,9 +1580,6 @@
     <w:p>
       <w:pPr>
         <w:ind w:left="420"/>
-        <w:rPr>
-          <w:rFonts w:hint="eastAsia"/>
-        </w:rPr>
       </w:pPr>
       <w:r>
         <w:rPr>
@@ -1905,9 +1831,6 @@
       <w:pPr>
         <w:widowControl/>
         <w:jc w:val="left"/>
-        <w:rPr>
-          <w:rFonts w:hint="eastAsia"/>
-        </w:rPr>
       </w:pPr>
       <w:r>
         <w:br w:type="page"/>
@@ -1926,11 +1849,6 @@
       </w:r>
     </w:p>
     <w:p>
-      <w:pPr>
-        <w:rPr>
-          <w:rFonts w:hint="eastAsia"/>
-        </w:rPr>
-      </w:pPr>
       <w:r>
         <w:rPr>
           <w:rFonts w:hint="eastAsia"/>
@@ -2472,32 +2390,51 @@
         </w:rPr>
         <w:t>地址：</w:t>
       </w:r>
+      <w:r>
+        <w:rPr>
+          <w:rStyle w:val="a3"/>
+        </w:rPr>
+        <w:fldChar w:fldCharType="begin"/>
+      </w:r>
+      <w:r>
+        <w:rPr>
+          <w:rStyle w:val="a3"/>
+        </w:rPr>
+        <w:instrText xml:space="preserve"> HYPERLINK "https://github.com/Zhanggen-sysu/MedicalRecord" </w:instrText>
+      </w:r>
+      <w:r>
+        <w:rPr>
+          <w:rStyle w:val="a3"/>
+        </w:rPr>
+        <w:fldChar w:fldCharType="separate"/>
+      </w:r>
+      <w:r>
+        <w:rPr>
+          <w:rStyle w:val="a3"/>
+        </w:rPr>
+        <w:t>https://github.com/Zhanggen-sysu/MedicalRecord</w:t>
+      </w:r>
+      <w:r>
+        <w:rPr>
+          <w:rStyle w:val="a3"/>
+        </w:rPr>
+        <w:fldChar w:fldCharType="end"/>
+      </w:r>
+    </w:p>
+    <w:p/>
+    <w:p>
+      <w:pPr>
+        <w:rPr>
+          <w:rStyle w:val="a3"/>
+        </w:rPr>
+      </w:pPr>
+      <w:r>
+        <w:rPr>
+          <w:rFonts w:hint="eastAsia"/>
+        </w:rPr>
+        <w:t>参考资料：</w:t>
+      </w:r>
       <w:hyperlink r:id="rId32" w:history="1">
-        <w:r>
-          <w:rPr>
-            <w:rStyle w:val="a3"/>
-          </w:rPr>
-          <w:t>https://github.com/Zhanggen-sysu/MedicalRecord</w:t>
-        </w:r>
-      </w:hyperlink>
-    </w:p>
-    <w:p>
-      <w:bookmarkStart w:id="0" w:name="_GoBack"/>
-      <w:bookmarkEnd w:id="0"/>
-    </w:p>
-    <w:p>
-      <w:pPr>
-        <w:rPr>
-          <w:rFonts w:hint="eastAsia"/>
-        </w:rPr>
-      </w:pPr>
-      <w:r>
-        <w:rPr>
-          <w:rFonts w:hint="eastAsia"/>
-        </w:rPr>
-        <w:t>参考资料：</w:t>
-      </w:r>
-      <w:hyperlink r:id="rId33" w:history="1">
         <w:r>
           <w:rPr>
             <w:rStyle w:val="a3"/>
@@ -2505,6 +2442,1063 @@
           <w:t>https://learnblockchain.cn/2018/01/12/first-dapp/#more</w:t>
         </w:r>
       </w:hyperlink>
+    </w:p>
+    <w:p>
+      <w:pPr>
+        <w:rPr>
+          <w:rStyle w:val="a3"/>
+        </w:rPr>
+      </w:pPr>
+    </w:p>
+    <w:p>
+      <w:pPr>
+        <w:rPr>
+          <w:rStyle w:val="a3"/>
+        </w:rPr>
+      </w:pPr>
+    </w:p>
+    <w:p>
+      <w:pPr>
+        <w:rPr>
+          <w:rStyle w:val="a3"/>
+        </w:rPr>
+      </w:pPr>
+    </w:p>
+    <w:p>
+      <w:pPr>
+        <w:rPr>
+          <w:rStyle w:val="a3"/>
+        </w:rPr>
+      </w:pPr>
+    </w:p>
+    <w:p>
+      <w:pPr>
+        <w:pStyle w:val="2"/>
+        <w:rPr>
+          <w:rFonts w:hint="eastAsia"/>
+        </w:rPr>
+      </w:pPr>
+      <w:r>
+        <w:rPr>
+          <w:rFonts w:hint="eastAsia"/>
+        </w:rPr>
+        <w:lastRenderedPageBreak/>
+        <w:t>报告补充</w:t>
+      </w:r>
+    </w:p>
+    <w:p>
+      <w:pPr>
+        <w:ind w:firstLine="420"/>
+      </w:pPr>
+      <w:r>
+        <w:rPr>
+          <w:rFonts w:hint="eastAsia"/>
+        </w:rPr>
+        <w:t>由于之前合约查询返回的是一个结构体和一个结构体数组，处理极为复杂，所以修改了合约，将返回变成一个字符串，但最后的效果是一样的。</w:t>
+      </w:r>
+    </w:p>
+    <w:p>
+      <w:pPr>
+        <w:ind w:firstLine="420"/>
+      </w:pPr>
+      <w:r>
+        <w:t>Solidity</w:t>
+      </w:r>
+      <w:r>
+        <w:rPr>
+          <w:rFonts w:hint="eastAsia"/>
+        </w:rPr>
+        <w:t>语言不支持加法字符串拼接，所以手动实现：</w:t>
+      </w:r>
+    </w:p>
+    <w:p>
+      <w:pPr>
+        <w:ind w:firstLine="420"/>
+      </w:pPr>
+      <w:r>
+        <w:rPr>
+          <w:noProof/>
+        </w:rPr>
+        <w:drawing>
+          <wp:inline distT="0" distB="0" distL="0" distR="0" wp14:anchorId="3A80888C" wp14:editId="5A45E153">
+            <wp:extent cx="5274310" cy="1252220"/>
+            <wp:effectExtent l="0" t="0" r="2540" b="5080"/>
+            <wp:docPr id="3" name="图片 3"/>
+            <wp:cNvGraphicFramePr>
+              <a:graphicFrameLocks xmlns:a="http://schemas.openxmlformats.org/drawingml/2006/main" noChangeAspect="1"/>
+            </wp:cNvGraphicFramePr>
+            <a:graphic xmlns:a="http://schemas.openxmlformats.org/drawingml/2006/main">
+              <a:graphicData uri="http://schemas.openxmlformats.org/drawingml/2006/picture">
+                <pic:pic xmlns:pic="http://schemas.openxmlformats.org/drawingml/2006/picture">
+                  <pic:nvPicPr>
+                    <pic:cNvPr id="1" name=""/>
+                    <pic:cNvPicPr/>
+                  </pic:nvPicPr>
+                  <pic:blipFill>
+                    <a:blip r:embed="rId33"/>
+                    <a:stretch>
+                      <a:fillRect/>
+                    </a:stretch>
+                  </pic:blipFill>
+                  <pic:spPr>
+                    <a:xfrm>
+                      <a:off x="0" y="0"/>
+                      <a:ext cx="5274310" cy="1252220"/>
+                    </a:xfrm>
+                    <a:prstGeom prst="rect">
+                      <a:avLst/>
+                    </a:prstGeom>
+                  </pic:spPr>
+                </pic:pic>
+              </a:graphicData>
+            </a:graphic>
+          </wp:inline>
+        </w:drawing>
+      </w:r>
+    </w:p>
+    <w:p>
+      <w:pPr>
+        <w:ind w:firstLine="420"/>
+      </w:pPr>
+      <w:r>
+        <w:rPr>
+          <w:rFonts w:hint="eastAsia"/>
+        </w:rPr>
+        <w:t>返回字符串的代码如下</w:t>
+      </w:r>
+    </w:p>
+    <w:p>
+      <w:pPr>
+        <w:ind w:firstLine="420"/>
+      </w:pPr>
+      <w:r>
+        <w:rPr>
+          <w:noProof/>
+        </w:rPr>
+        <w:drawing>
+          <wp:inline distT="0" distB="0" distL="0" distR="0" wp14:anchorId="5B1A8417" wp14:editId="1BF03FD4">
+            <wp:extent cx="4143375" cy="3981450"/>
+            <wp:effectExtent l="0" t="0" r="9525" b="0"/>
+            <wp:docPr id="14" name="图片 14"/>
+            <wp:cNvGraphicFramePr>
+              <a:graphicFrameLocks xmlns:a="http://schemas.openxmlformats.org/drawingml/2006/main" noChangeAspect="1"/>
+            </wp:cNvGraphicFramePr>
+            <a:graphic xmlns:a="http://schemas.openxmlformats.org/drawingml/2006/main">
+              <a:graphicData uri="http://schemas.openxmlformats.org/drawingml/2006/picture">
+                <pic:pic xmlns:pic="http://schemas.openxmlformats.org/drawingml/2006/picture">
+                  <pic:nvPicPr>
+                    <pic:cNvPr id="1" name=""/>
+                    <pic:cNvPicPr/>
+                  </pic:nvPicPr>
+                  <pic:blipFill>
+                    <a:blip r:embed="rId34"/>
+                    <a:stretch>
+                      <a:fillRect/>
+                    </a:stretch>
+                  </pic:blipFill>
+                  <pic:spPr>
+                    <a:xfrm>
+                      <a:off x="0" y="0"/>
+                      <a:ext cx="4143375" cy="3981450"/>
+                    </a:xfrm>
+                    <a:prstGeom prst="rect">
+                      <a:avLst/>
+                    </a:prstGeom>
+                  </pic:spPr>
+                </pic:pic>
+              </a:graphicData>
+            </a:graphic>
+          </wp:inline>
+        </w:drawing>
+      </w:r>
+    </w:p>
+    <w:p>
+      <w:pPr>
+        <w:ind w:firstLine="420"/>
+      </w:pPr>
+      <w:r>
+        <w:rPr>
+          <w:rFonts w:hint="eastAsia"/>
+        </w:rPr>
+        <w:t>使用</w:t>
+      </w:r>
+      <w:r>
+        <w:rPr>
+          <w:rFonts w:hint="eastAsia"/>
+        </w:rPr>
+        <w:t>re</w:t>
+      </w:r>
+      <w:r>
+        <w:t xml:space="preserve">turn </w:t>
+      </w:r>
+      <w:r>
+        <w:rPr>
+          <w:rFonts w:hint="eastAsia"/>
+        </w:rPr>
+        <w:t>返回，返回的是交易的</w:t>
+      </w:r>
+      <w:r>
+        <w:rPr>
+          <w:rFonts w:hint="eastAsia"/>
+        </w:rPr>
+        <w:t>Hash</w:t>
+      </w:r>
+      <w:r>
+        <w:rPr>
+          <w:rFonts w:hint="eastAsia"/>
+        </w:rPr>
+        <w:t>，所以修改为利用事件返回：</w:t>
+      </w:r>
+    </w:p>
+    <w:p>
+      <w:pPr>
+        <w:ind w:firstLine="420"/>
+      </w:pPr>
+      <w:r>
+        <w:rPr>
+          <w:rFonts w:hint="eastAsia"/>
+        </w:rPr>
+        <w:t>参考资料：</w:t>
+      </w:r>
+      <w:hyperlink r:id="rId35" w:history="1">
+        <w:r>
+          <w:rPr>
+            <w:rStyle w:val="a3"/>
+          </w:rPr>
+          <w:t>https://www.tuicool.com/articles/J7JbUvq</w:t>
+        </w:r>
+      </w:hyperlink>
+    </w:p>
+    <w:p>
+      <w:pPr>
+        <w:ind w:firstLine="420"/>
+      </w:pPr>
+    </w:p>
+    <w:p>
+      <w:pPr>
+        <w:ind w:firstLine="420"/>
+      </w:pPr>
+      <w:r>
+        <w:rPr>
+          <w:rFonts w:hint="eastAsia"/>
+        </w:rPr>
+        <w:lastRenderedPageBreak/>
+        <w:t>定义事件</w:t>
+      </w:r>
+    </w:p>
+    <w:p>
+      <w:pPr>
+        <w:ind w:firstLine="420"/>
+      </w:pPr>
+      <w:r>
+        <w:rPr>
+          <w:noProof/>
+        </w:rPr>
+        <w:drawing>
+          <wp:inline distT="0" distB="0" distL="0" distR="0" wp14:anchorId="57B6B588" wp14:editId="1FA7631A">
+            <wp:extent cx="2276475" cy="704850"/>
+            <wp:effectExtent l="0" t="0" r="9525" b="0"/>
+            <wp:docPr id="16" name="图片 16"/>
+            <wp:cNvGraphicFramePr>
+              <a:graphicFrameLocks xmlns:a="http://schemas.openxmlformats.org/drawingml/2006/main" noChangeAspect="1"/>
+            </wp:cNvGraphicFramePr>
+            <a:graphic xmlns:a="http://schemas.openxmlformats.org/drawingml/2006/main">
+              <a:graphicData uri="http://schemas.openxmlformats.org/drawingml/2006/picture">
+                <pic:pic xmlns:pic="http://schemas.openxmlformats.org/drawingml/2006/picture">
+                  <pic:nvPicPr>
+                    <pic:cNvPr id="1" name=""/>
+                    <pic:cNvPicPr/>
+                  </pic:nvPicPr>
+                  <pic:blipFill>
+                    <a:blip r:embed="rId36"/>
+                    <a:stretch>
+                      <a:fillRect/>
+                    </a:stretch>
+                  </pic:blipFill>
+                  <pic:spPr>
+                    <a:xfrm>
+                      <a:off x="0" y="0"/>
+                      <a:ext cx="2276475" cy="704850"/>
+                    </a:xfrm>
+                    <a:prstGeom prst="rect">
+                      <a:avLst/>
+                    </a:prstGeom>
+                  </pic:spPr>
+                </pic:pic>
+              </a:graphicData>
+            </a:graphic>
+          </wp:inline>
+        </w:drawing>
+      </w:r>
+    </w:p>
+    <w:p>
+      <w:pPr>
+        <w:ind w:firstLine="420"/>
+      </w:pPr>
+      <w:r>
+        <w:rPr>
+          <w:rFonts w:hint="eastAsia"/>
+        </w:rPr>
+        <w:t>触发事件</w:t>
+      </w:r>
+    </w:p>
+    <w:p>
+      <w:pPr>
+        <w:ind w:firstLine="420"/>
+      </w:pPr>
+      <w:r>
+        <w:rPr>
+          <w:noProof/>
+        </w:rPr>
+        <w:drawing>
+          <wp:inline distT="0" distB="0" distL="0" distR="0" wp14:anchorId="453EDF57" wp14:editId="2EEA70E8">
+            <wp:extent cx="2819400" cy="333375"/>
+            <wp:effectExtent l="0" t="0" r="0" b="9525"/>
+            <wp:docPr id="30" name="图片 30"/>
+            <wp:cNvGraphicFramePr>
+              <a:graphicFrameLocks xmlns:a="http://schemas.openxmlformats.org/drawingml/2006/main" noChangeAspect="1"/>
+            </wp:cNvGraphicFramePr>
+            <a:graphic xmlns:a="http://schemas.openxmlformats.org/drawingml/2006/main">
+              <a:graphicData uri="http://schemas.openxmlformats.org/drawingml/2006/picture">
+                <pic:pic xmlns:pic="http://schemas.openxmlformats.org/drawingml/2006/picture">
+                  <pic:nvPicPr>
+                    <pic:cNvPr id="1" name=""/>
+                    <pic:cNvPicPr/>
+                  </pic:nvPicPr>
+                  <pic:blipFill>
+                    <a:blip r:embed="rId37"/>
+                    <a:stretch>
+                      <a:fillRect/>
+                    </a:stretch>
+                  </pic:blipFill>
+                  <pic:spPr>
+                    <a:xfrm>
+                      <a:off x="0" y="0"/>
+                      <a:ext cx="2819400" cy="333375"/>
+                    </a:xfrm>
+                    <a:prstGeom prst="rect">
+                      <a:avLst/>
+                    </a:prstGeom>
+                  </pic:spPr>
+                </pic:pic>
+              </a:graphicData>
+            </a:graphic>
+          </wp:inline>
+        </w:drawing>
+      </w:r>
+    </w:p>
+    <w:p>
+      <w:pPr>
+        <w:ind w:firstLine="420"/>
+      </w:pPr>
+      <w:r>
+        <w:rPr>
+          <w:rFonts w:hint="eastAsia"/>
+        </w:rPr>
+        <w:t>在</w:t>
+      </w:r>
+      <w:proofErr w:type="spellStart"/>
+      <w:r>
+        <w:rPr>
+          <w:rFonts w:hint="eastAsia"/>
+        </w:rPr>
+        <w:t>js</w:t>
+      </w:r>
+      <w:proofErr w:type="spellEnd"/>
+      <w:r>
+        <w:rPr>
+          <w:rFonts w:hint="eastAsia"/>
+        </w:rPr>
+        <w:t>中：</w:t>
+      </w:r>
+    </w:p>
+    <w:p>
+      <w:pPr>
+        <w:ind w:firstLine="420"/>
+      </w:pPr>
+      <w:r>
+        <w:rPr>
+          <w:noProof/>
+        </w:rPr>
+        <w:drawing>
+          <wp:inline distT="0" distB="0" distL="0" distR="0" wp14:anchorId="69F99981" wp14:editId="34149911">
+            <wp:extent cx="5274310" cy="1618615"/>
+            <wp:effectExtent l="0" t="0" r="2540" b="635"/>
+            <wp:docPr id="31" name="图片 31"/>
+            <wp:cNvGraphicFramePr>
+              <a:graphicFrameLocks xmlns:a="http://schemas.openxmlformats.org/drawingml/2006/main" noChangeAspect="1"/>
+            </wp:cNvGraphicFramePr>
+            <a:graphic xmlns:a="http://schemas.openxmlformats.org/drawingml/2006/main">
+              <a:graphicData uri="http://schemas.openxmlformats.org/drawingml/2006/picture">
+                <pic:pic xmlns:pic="http://schemas.openxmlformats.org/drawingml/2006/picture">
+                  <pic:nvPicPr>
+                    <pic:cNvPr id="1" name=""/>
+                    <pic:cNvPicPr/>
+                  </pic:nvPicPr>
+                  <pic:blipFill>
+                    <a:blip r:embed="rId38"/>
+                    <a:stretch>
+                      <a:fillRect/>
+                    </a:stretch>
+                  </pic:blipFill>
+                  <pic:spPr>
+                    <a:xfrm>
+                      <a:off x="0" y="0"/>
+                      <a:ext cx="5274310" cy="1618615"/>
+                    </a:xfrm>
+                    <a:prstGeom prst="rect">
+                      <a:avLst/>
+                    </a:prstGeom>
+                  </pic:spPr>
+                </pic:pic>
+              </a:graphicData>
+            </a:graphic>
+          </wp:inline>
+        </w:drawing>
+      </w:r>
+    </w:p>
+    <w:p>
+      <w:pPr>
+        <w:ind w:firstLine="420"/>
+      </w:pPr>
+      <w:r>
+        <w:rPr>
+          <w:noProof/>
+        </w:rPr>
+        <w:drawing>
+          <wp:inline distT="0" distB="0" distL="0" distR="0" wp14:anchorId="755D4117" wp14:editId="581041F0">
+            <wp:extent cx="5162550" cy="1628775"/>
+            <wp:effectExtent l="0" t="0" r="0" b="9525"/>
+            <wp:docPr id="32" name="图片 32"/>
+            <wp:cNvGraphicFramePr>
+              <a:graphicFrameLocks xmlns:a="http://schemas.openxmlformats.org/drawingml/2006/main" noChangeAspect="1"/>
+            </wp:cNvGraphicFramePr>
+            <a:graphic xmlns:a="http://schemas.openxmlformats.org/drawingml/2006/main">
+              <a:graphicData uri="http://schemas.openxmlformats.org/drawingml/2006/picture">
+                <pic:pic xmlns:pic="http://schemas.openxmlformats.org/drawingml/2006/picture">
+                  <pic:nvPicPr>
+                    <pic:cNvPr id="1" name=""/>
+                    <pic:cNvPicPr/>
+                  </pic:nvPicPr>
+                  <pic:blipFill>
+                    <a:blip r:embed="rId39"/>
+                    <a:stretch>
+                      <a:fillRect/>
+                    </a:stretch>
+                  </pic:blipFill>
+                  <pic:spPr>
+                    <a:xfrm>
+                      <a:off x="0" y="0"/>
+                      <a:ext cx="5162550" cy="1628775"/>
+                    </a:xfrm>
+                    <a:prstGeom prst="rect">
+                      <a:avLst/>
+                    </a:prstGeom>
+                  </pic:spPr>
+                </pic:pic>
+              </a:graphicData>
+            </a:graphic>
+          </wp:inline>
+        </w:drawing>
+      </w:r>
+    </w:p>
+    <w:p>
+      <w:pPr>
+        <w:ind w:firstLine="420"/>
+      </w:pPr>
+      <w:r>
+        <w:rPr>
+          <w:rFonts w:hint="eastAsia"/>
+        </w:rPr>
+        <w:t>利用回</w:t>
+      </w:r>
+      <w:proofErr w:type="gramStart"/>
+      <w:r>
+        <w:rPr>
+          <w:rFonts w:hint="eastAsia"/>
+        </w:rPr>
+        <w:t>调函数</w:t>
+      </w:r>
+      <w:proofErr w:type="gramEnd"/>
+      <w:r>
+        <w:rPr>
+          <w:rFonts w:hint="eastAsia"/>
+        </w:rPr>
+        <w:t>更新</w:t>
+      </w:r>
+      <w:r>
+        <w:rPr>
+          <w:rFonts w:hint="eastAsia"/>
+        </w:rPr>
+        <w:t>U</w:t>
+      </w:r>
+      <w:r>
+        <w:t>I</w:t>
+      </w:r>
+      <w:r>
+        <w:br/>
+      </w:r>
+      <w:r>
+        <w:rPr>
+          <w:rFonts w:hint="eastAsia"/>
+          <w:b/>
+        </w:rPr>
+        <w:t>其他补充</w:t>
+      </w:r>
+    </w:p>
+    <w:p>
+      <w:pPr>
+        <w:ind w:firstLine="420"/>
+      </w:pPr>
+      <w:r>
+        <w:rPr>
+          <w:rFonts w:hint="eastAsia"/>
+        </w:rPr>
+        <w:t>重新编译合约后再次部署需要</w:t>
+      </w:r>
+      <w:r>
+        <w:rPr>
+          <w:rFonts w:hint="eastAsia"/>
+        </w:rPr>
+        <w:t>truffle</w:t>
+      </w:r>
+      <w:r>
+        <w:t xml:space="preserve"> network –clean</w:t>
+      </w:r>
+      <w:r>
+        <w:rPr>
+          <w:rFonts w:hint="eastAsia"/>
+        </w:rPr>
+        <w:t>清理原来的部署</w:t>
+      </w:r>
+    </w:p>
+    <w:p>
+      <w:pPr>
+        <w:ind w:firstLine="420"/>
+      </w:pPr>
+      <w:r>
+        <w:rPr>
+          <w:rFonts w:hint="eastAsia"/>
+        </w:rPr>
+        <w:t>使用</w:t>
+      </w:r>
+      <w:proofErr w:type="spellStart"/>
+      <w:r>
+        <w:rPr>
+          <w:rFonts w:hint="eastAsia"/>
+        </w:rPr>
+        <w:t>Meta</w:t>
+      </w:r>
+      <w:r>
+        <w:t>Mask</w:t>
+      </w:r>
+      <w:proofErr w:type="spellEnd"/>
+      <w:r>
+        <w:rPr>
+          <w:rFonts w:hint="eastAsia"/>
+        </w:rPr>
+        <w:t>出现</w:t>
+      </w:r>
+      <w:r>
+        <w:rPr>
+          <w:rFonts w:hint="eastAsia"/>
+        </w:rPr>
+        <w:t>nonce</w:t>
+      </w:r>
+      <w:r>
+        <w:rPr>
+          <w:rFonts w:hint="eastAsia"/>
+        </w:rPr>
+        <w:t>错误需要先重置账户</w:t>
+      </w:r>
+    </w:p>
+    <w:p>
+      <w:pPr>
+        <w:ind w:firstLine="420"/>
+      </w:pPr>
+      <w:r>
+        <w:rPr>
+          <w:noProof/>
+        </w:rPr>
+        <w:drawing>
+          <wp:inline distT="0" distB="0" distL="0" distR="0" wp14:anchorId="38F03E32" wp14:editId="49273236">
+            <wp:extent cx="1541584" cy="797371"/>
+            <wp:effectExtent l="0" t="0" r="1905" b="3175"/>
+            <wp:docPr id="39" name="图片 39"/>
+            <wp:cNvGraphicFramePr>
+              <a:graphicFrameLocks xmlns:a="http://schemas.openxmlformats.org/drawingml/2006/main" noChangeAspect="1"/>
+            </wp:cNvGraphicFramePr>
+            <a:graphic xmlns:a="http://schemas.openxmlformats.org/drawingml/2006/main">
+              <a:graphicData uri="http://schemas.openxmlformats.org/drawingml/2006/picture">
+                <pic:pic xmlns:pic="http://schemas.openxmlformats.org/drawingml/2006/picture">
+                  <pic:nvPicPr>
+                    <pic:cNvPr id="1" name=""/>
+                    <pic:cNvPicPr/>
+                  </pic:nvPicPr>
+                  <pic:blipFill>
+                    <a:blip r:embed="rId40"/>
+                    <a:stretch>
+                      <a:fillRect/>
+                    </a:stretch>
+                  </pic:blipFill>
+                  <pic:spPr>
+                    <a:xfrm>
+                      <a:off x="0" y="0"/>
+                      <a:ext cx="1581510" cy="818023"/>
+                    </a:xfrm>
+                    <a:prstGeom prst="rect">
+                      <a:avLst/>
+                    </a:prstGeom>
+                  </pic:spPr>
+                </pic:pic>
+              </a:graphicData>
+            </a:graphic>
+          </wp:inline>
+        </w:drawing>
+      </w:r>
+    </w:p>
+    <w:p>
+      <w:pPr>
+        <w:ind w:firstLine="420"/>
+        <w:rPr>
+          <w:rFonts w:hint="eastAsia"/>
+        </w:rPr>
+      </w:pPr>
+      <w:r>
+        <w:rPr>
+          <w:rFonts w:hint="eastAsia"/>
+        </w:rPr>
+        <w:t>In</w:t>
+      </w:r>
+      <w:r>
+        <w:t>valid address</w:t>
+      </w:r>
+      <w:r>
+        <w:rPr>
+          <w:rFonts w:hint="eastAsia"/>
+        </w:rPr>
+        <w:t>可以通过刷新页面解决</w:t>
+      </w:r>
+    </w:p>
+    <w:p>
+      <w:pPr>
+        <w:pStyle w:val="2"/>
+        <w:rPr>
+          <w:rFonts w:hint="eastAsia"/>
+        </w:rPr>
+      </w:pPr>
+      <w:r>
+        <w:rPr>
+          <w:rFonts w:hint="eastAsia"/>
+        </w:rPr>
+        <w:lastRenderedPageBreak/>
+        <w:t>测试补充</w:t>
+      </w:r>
+    </w:p>
+    <w:p>
+      <w:r>
+        <w:rPr>
+          <w:noProof/>
+        </w:rPr>
+        <w:drawing>
+          <wp:inline distT="0" distB="0" distL="0" distR="0" wp14:anchorId="6E49ABE2" wp14:editId="352F3A7F">
+            <wp:extent cx="5274310" cy="1730375"/>
+            <wp:effectExtent l="0" t="0" r="2540" b="3175"/>
+            <wp:docPr id="33" name="图片 33"/>
+            <wp:cNvGraphicFramePr>
+              <a:graphicFrameLocks xmlns:a="http://schemas.openxmlformats.org/drawingml/2006/main" noChangeAspect="1"/>
+            </wp:cNvGraphicFramePr>
+            <a:graphic xmlns:a="http://schemas.openxmlformats.org/drawingml/2006/main">
+              <a:graphicData uri="http://schemas.openxmlformats.org/drawingml/2006/picture">
+                <pic:pic xmlns:pic="http://schemas.openxmlformats.org/drawingml/2006/picture">
+                  <pic:nvPicPr>
+                    <pic:cNvPr id="1" name=""/>
+                    <pic:cNvPicPr/>
+                  </pic:nvPicPr>
+                  <pic:blipFill>
+                    <a:blip r:embed="rId41"/>
+                    <a:stretch>
+                      <a:fillRect/>
+                    </a:stretch>
+                  </pic:blipFill>
+                  <pic:spPr>
+                    <a:xfrm>
+                      <a:off x="0" y="0"/>
+                      <a:ext cx="5274310" cy="1730375"/>
+                    </a:xfrm>
+                    <a:prstGeom prst="rect">
+                      <a:avLst/>
+                    </a:prstGeom>
+                  </pic:spPr>
+                </pic:pic>
+              </a:graphicData>
+            </a:graphic>
+          </wp:inline>
+        </w:drawing>
+      </w:r>
+    </w:p>
+    <w:p>
+      <w:r>
+        <w:rPr>
+          <w:noProof/>
+        </w:rPr>
+        <w:drawing>
+          <wp:inline distT="0" distB="0" distL="0" distR="0" wp14:anchorId="5904A334" wp14:editId="72DEB8EC">
+            <wp:extent cx="3952875" cy="1076325"/>
+            <wp:effectExtent l="0" t="0" r="9525" b="9525"/>
+            <wp:docPr id="34" name="图片 34"/>
+            <wp:cNvGraphicFramePr>
+              <a:graphicFrameLocks xmlns:a="http://schemas.openxmlformats.org/drawingml/2006/main" noChangeAspect="1"/>
+            </wp:cNvGraphicFramePr>
+            <a:graphic xmlns:a="http://schemas.openxmlformats.org/drawingml/2006/main">
+              <a:graphicData uri="http://schemas.openxmlformats.org/drawingml/2006/picture">
+                <pic:pic xmlns:pic="http://schemas.openxmlformats.org/drawingml/2006/picture">
+                  <pic:nvPicPr>
+                    <pic:cNvPr id="1" name=""/>
+                    <pic:cNvPicPr/>
+                  </pic:nvPicPr>
+                  <pic:blipFill>
+                    <a:blip r:embed="rId42"/>
+                    <a:stretch>
+                      <a:fillRect/>
+                    </a:stretch>
+                  </pic:blipFill>
+                  <pic:spPr>
+                    <a:xfrm>
+                      <a:off x="0" y="0"/>
+                      <a:ext cx="3952875" cy="1076325"/>
+                    </a:xfrm>
+                    <a:prstGeom prst="rect">
+                      <a:avLst/>
+                    </a:prstGeom>
+                  </pic:spPr>
+                </pic:pic>
+              </a:graphicData>
+            </a:graphic>
+          </wp:inline>
+        </w:drawing>
+      </w:r>
+    </w:p>
+    <w:p>
+      <w:r>
+        <w:rPr>
+          <w:noProof/>
+        </w:rPr>
+        <w:drawing>
+          <wp:inline distT="0" distB="0" distL="0" distR="0" wp14:anchorId="367DC4F3" wp14:editId="2C5567C8">
+            <wp:extent cx="5274310" cy="1238885"/>
+            <wp:effectExtent l="0" t="0" r="2540" b="0"/>
+            <wp:docPr id="35" name="图片 35"/>
+            <wp:cNvGraphicFramePr>
+              <a:graphicFrameLocks xmlns:a="http://schemas.openxmlformats.org/drawingml/2006/main" noChangeAspect="1"/>
+            </wp:cNvGraphicFramePr>
+            <a:graphic xmlns:a="http://schemas.openxmlformats.org/drawingml/2006/main">
+              <a:graphicData uri="http://schemas.openxmlformats.org/drawingml/2006/picture">
+                <pic:pic xmlns:pic="http://schemas.openxmlformats.org/drawingml/2006/picture">
+                  <pic:nvPicPr>
+                    <pic:cNvPr id="1" name=""/>
+                    <pic:cNvPicPr/>
+                  </pic:nvPicPr>
+                  <pic:blipFill>
+                    <a:blip r:embed="rId43"/>
+                    <a:stretch>
+                      <a:fillRect/>
+                    </a:stretch>
+                  </pic:blipFill>
+                  <pic:spPr>
+                    <a:xfrm>
+                      <a:off x="0" y="0"/>
+                      <a:ext cx="5274310" cy="1238885"/>
+                    </a:xfrm>
+                    <a:prstGeom prst="rect">
+                      <a:avLst/>
+                    </a:prstGeom>
+                  </pic:spPr>
+                </pic:pic>
+              </a:graphicData>
+            </a:graphic>
+          </wp:inline>
+        </w:drawing>
+      </w:r>
+    </w:p>
+    <w:p>
+      <w:r>
+        <w:rPr>
+          <w:noProof/>
+        </w:rPr>
+        <w:drawing>
+          <wp:inline distT="0" distB="0" distL="0" distR="0" wp14:anchorId="795BABE8" wp14:editId="3EF484D2">
+            <wp:extent cx="4067175" cy="1152525"/>
+            <wp:effectExtent l="0" t="0" r="9525" b="9525"/>
+            <wp:docPr id="36" name="图片 36"/>
+            <wp:cNvGraphicFramePr>
+              <a:graphicFrameLocks xmlns:a="http://schemas.openxmlformats.org/drawingml/2006/main" noChangeAspect="1"/>
+            </wp:cNvGraphicFramePr>
+            <a:graphic xmlns:a="http://schemas.openxmlformats.org/drawingml/2006/main">
+              <a:graphicData uri="http://schemas.openxmlformats.org/drawingml/2006/picture">
+                <pic:pic xmlns:pic="http://schemas.openxmlformats.org/drawingml/2006/picture">
+                  <pic:nvPicPr>
+                    <pic:cNvPr id="1" name=""/>
+                    <pic:cNvPicPr/>
+                  </pic:nvPicPr>
+                  <pic:blipFill>
+                    <a:blip r:embed="rId44"/>
+                    <a:stretch>
+                      <a:fillRect/>
+                    </a:stretch>
+                  </pic:blipFill>
+                  <pic:spPr>
+                    <a:xfrm>
+                      <a:off x="0" y="0"/>
+                      <a:ext cx="4067175" cy="1152525"/>
+                    </a:xfrm>
+                    <a:prstGeom prst="rect">
+                      <a:avLst/>
+                    </a:prstGeom>
+                  </pic:spPr>
+                </pic:pic>
+              </a:graphicData>
+            </a:graphic>
+          </wp:inline>
+        </w:drawing>
+      </w:r>
+    </w:p>
+    <w:p>
+      <w:r>
+        <w:rPr>
+          <w:noProof/>
+        </w:rPr>
+        <w:drawing>
+          <wp:inline distT="0" distB="0" distL="0" distR="0" wp14:anchorId="357CBD16" wp14:editId="21481E7C">
+            <wp:extent cx="5274310" cy="661670"/>
+            <wp:effectExtent l="0" t="0" r="2540" b="5080"/>
+            <wp:docPr id="37" name="图片 37"/>
+            <wp:cNvGraphicFramePr>
+              <a:graphicFrameLocks xmlns:a="http://schemas.openxmlformats.org/drawingml/2006/main" noChangeAspect="1"/>
+            </wp:cNvGraphicFramePr>
+            <a:graphic xmlns:a="http://schemas.openxmlformats.org/drawingml/2006/main">
+              <a:graphicData uri="http://schemas.openxmlformats.org/drawingml/2006/picture">
+                <pic:pic xmlns:pic="http://schemas.openxmlformats.org/drawingml/2006/picture">
+                  <pic:nvPicPr>
+                    <pic:cNvPr id="1" name=""/>
+                    <pic:cNvPicPr/>
+                  </pic:nvPicPr>
+                  <pic:blipFill>
+                    <a:blip r:embed="rId45"/>
+                    <a:stretch>
+                      <a:fillRect/>
+                    </a:stretch>
+                  </pic:blipFill>
+                  <pic:spPr>
+                    <a:xfrm>
+                      <a:off x="0" y="0"/>
+                      <a:ext cx="5274310" cy="661670"/>
+                    </a:xfrm>
+                    <a:prstGeom prst="rect">
+                      <a:avLst/>
+                    </a:prstGeom>
+                  </pic:spPr>
+                </pic:pic>
+              </a:graphicData>
+            </a:graphic>
+          </wp:inline>
+        </w:drawing>
+      </w:r>
+    </w:p>
+    <w:p>
+      <w:pPr>
+        <w:rPr>
+          <w:rFonts w:hint="eastAsia"/>
+        </w:rPr>
+      </w:pPr>
+      <w:r>
+        <w:rPr>
+          <w:rFonts w:hint="eastAsia"/>
+        </w:rPr>
+        <w:t>自己添加的所以</w:t>
+      </w:r>
+      <w:proofErr w:type="spellStart"/>
+      <w:r>
+        <w:rPr>
+          <w:rFonts w:hint="eastAsia"/>
+        </w:rPr>
+        <w:t>doc</w:t>
+      </w:r>
+      <w:r>
+        <w:t>torname</w:t>
+      </w:r>
+      <w:proofErr w:type="spellEnd"/>
+      <w:r>
+        <w:rPr>
+          <w:rFonts w:hint="eastAsia"/>
+        </w:rPr>
+        <w:t>为空</w:t>
+      </w:r>
+    </w:p>
+    <w:p>
+      <w:r>
+        <w:rPr>
+          <w:noProof/>
+        </w:rPr>
+        <w:lastRenderedPageBreak/>
+        <w:drawing>
+          <wp:inline distT="0" distB="0" distL="0" distR="0" wp14:anchorId="481EDB89" wp14:editId="6198068E">
+            <wp:extent cx="4290424" cy="3153508"/>
+            <wp:effectExtent l="0" t="0" r="0" b="8890"/>
+            <wp:docPr id="38" name="图片 38"/>
+            <wp:cNvGraphicFramePr>
+              <a:graphicFrameLocks xmlns:a="http://schemas.openxmlformats.org/drawingml/2006/main" noChangeAspect="1"/>
+            </wp:cNvGraphicFramePr>
+            <a:graphic xmlns:a="http://schemas.openxmlformats.org/drawingml/2006/main">
+              <a:graphicData uri="http://schemas.openxmlformats.org/drawingml/2006/picture">
+                <pic:pic xmlns:pic="http://schemas.openxmlformats.org/drawingml/2006/picture">
+                  <pic:nvPicPr>
+                    <pic:cNvPr id="1" name=""/>
+                    <pic:cNvPicPr/>
+                  </pic:nvPicPr>
+                  <pic:blipFill>
+                    <a:blip r:embed="rId46"/>
+                    <a:stretch>
+                      <a:fillRect/>
+                    </a:stretch>
+                  </pic:blipFill>
+                  <pic:spPr>
+                    <a:xfrm>
+                      <a:off x="0" y="0"/>
+                      <a:ext cx="4296023" cy="3157624"/>
+                    </a:xfrm>
+                    <a:prstGeom prst="rect">
+                      <a:avLst/>
+                    </a:prstGeom>
+                  </pic:spPr>
+                </pic:pic>
+              </a:graphicData>
+            </a:graphic>
+          </wp:inline>
+        </w:drawing>
+      </w:r>
+    </w:p>
+    <w:p>
+      <w:r>
+        <w:rPr>
+          <w:rFonts w:hint="eastAsia"/>
+        </w:rPr>
+        <w:t>使用</w:t>
+      </w:r>
+      <w:r>
+        <w:rPr>
+          <w:rFonts w:hint="eastAsia"/>
+        </w:rPr>
+        <w:t>A</w:t>
+      </w:r>
+      <w:r>
+        <w:t>ccount 2</w:t>
+      </w:r>
+      <w:r>
+        <w:rPr>
+          <w:rFonts w:hint="eastAsia"/>
+        </w:rPr>
+        <w:t>添加并查询</w:t>
+      </w:r>
+    </w:p>
+    <w:p>
+      <w:pPr>
+        <w:rPr>
+          <w:rFonts w:hint="eastAsia"/>
+        </w:rPr>
+      </w:pPr>
+      <w:r>
+        <w:rPr>
+          <w:noProof/>
+        </w:rPr>
+        <w:drawing>
+          <wp:inline distT="0" distB="0" distL="0" distR="0" wp14:anchorId="36FA6EB7" wp14:editId="27186414">
+            <wp:extent cx="5274310" cy="2936875"/>
+            <wp:effectExtent l="0" t="0" r="2540" b="0"/>
+            <wp:docPr id="43" name="图片 43"/>
+            <wp:cNvGraphicFramePr>
+              <a:graphicFrameLocks xmlns:a="http://schemas.openxmlformats.org/drawingml/2006/main" noChangeAspect="1"/>
+            </wp:cNvGraphicFramePr>
+            <a:graphic xmlns:a="http://schemas.openxmlformats.org/drawingml/2006/main">
+              <a:graphicData uri="http://schemas.openxmlformats.org/drawingml/2006/picture">
+                <pic:pic xmlns:pic="http://schemas.openxmlformats.org/drawingml/2006/picture">
+                  <pic:nvPicPr>
+                    <pic:cNvPr id="1" name=""/>
+                    <pic:cNvPicPr/>
+                  </pic:nvPicPr>
+                  <pic:blipFill>
+                    <a:blip r:embed="rId47"/>
+                    <a:stretch>
+                      <a:fillRect/>
+                    </a:stretch>
+                  </pic:blipFill>
+                  <pic:spPr>
+                    <a:xfrm>
+                      <a:off x="0" y="0"/>
+                      <a:ext cx="5274310" cy="2936875"/>
+                    </a:xfrm>
+                    <a:prstGeom prst="rect">
+                      <a:avLst/>
+                    </a:prstGeom>
+                  </pic:spPr>
+                </pic:pic>
+              </a:graphicData>
+            </a:graphic>
+          </wp:inline>
+        </w:drawing>
+      </w:r>
+    </w:p>
+    <w:p>
+      <w:r>
+        <w:rPr>
+          <w:noProof/>
+        </w:rPr>
+        <w:lastRenderedPageBreak/>
+        <w:drawing>
+          <wp:inline distT="0" distB="0" distL="0" distR="0" wp14:anchorId="45D40B0C" wp14:editId="0EEED799">
+            <wp:extent cx="5191125" cy="5286375"/>
+            <wp:effectExtent l="0" t="0" r="9525" b="9525"/>
+            <wp:docPr id="42" name="图片 42"/>
+            <wp:cNvGraphicFramePr>
+              <a:graphicFrameLocks xmlns:a="http://schemas.openxmlformats.org/drawingml/2006/main" noChangeAspect="1"/>
+            </wp:cNvGraphicFramePr>
+            <a:graphic xmlns:a="http://schemas.openxmlformats.org/drawingml/2006/main">
+              <a:graphicData uri="http://schemas.openxmlformats.org/drawingml/2006/picture">
+                <pic:pic xmlns:pic="http://schemas.openxmlformats.org/drawingml/2006/picture">
+                  <pic:nvPicPr>
+                    <pic:cNvPr id="1" name=""/>
+                    <pic:cNvPicPr/>
+                  </pic:nvPicPr>
+                  <pic:blipFill>
+                    <a:blip r:embed="rId48"/>
+                    <a:stretch>
+                      <a:fillRect/>
+                    </a:stretch>
+                  </pic:blipFill>
+                  <pic:spPr>
+                    <a:xfrm>
+                      <a:off x="0" y="0"/>
+                      <a:ext cx="5191125" cy="5286375"/>
+                    </a:xfrm>
+                    <a:prstGeom prst="rect">
+                      <a:avLst/>
+                    </a:prstGeom>
+                  </pic:spPr>
+                </pic:pic>
+              </a:graphicData>
+            </a:graphic>
+          </wp:inline>
+        </w:drawing>
+      </w:r>
+    </w:p>
+    <w:p>
+      <w:pPr>
+        <w:rPr>
+          <w:rFonts w:hint="eastAsia"/>
+        </w:rPr>
+      </w:pPr>
+      <w:bookmarkStart w:id="0" w:name="_GoBack"/>
+      <w:bookmarkEnd w:id="0"/>
     </w:p>
     <w:sectPr>
       <w:pgSz w:w="11906" w:h="16838"/>
@@ -2981,6 +3975,7 @@
   <w:style w:type="character" w:default="1" w:styleId="a0">
     <w:name w:val="Default Paragraph Font"/>
     <w:uiPriority w:val="1"/>
+    <w:semiHidden/>
     <w:unhideWhenUsed/>
   </w:style>
   <w:style w:type="table" w:default="1" w:styleId="a1">
@@ -3325,7 +4320,7 @@
 </file>
 
 <file path=customXml/itemProps1.xml><?xml version="1.0" encoding="utf-8"?>
-<ds:datastoreItem xmlns:ds="http://schemas.openxmlformats.org/officeDocument/2006/customXml" ds:itemID="{20407BDD-4C18-4901-903A-9405D232BD33}">
+<ds:datastoreItem xmlns:ds="http://schemas.openxmlformats.org/officeDocument/2006/customXml" ds:itemID="{56BBD847-7604-46B0-93EC-9E67E39E7D5B}">
   <ds:schemaRefs>
     <ds:schemaRef ds:uri="http://schemas.openxmlformats.org/officeDocument/2006/bibliography"/>
   </ds:schemaRefs>

</xml_diff>